<commit_message>
add new appsettings keys
git-tfs-id: [http://developmentvlan:8585/tfs/vanrise.collection]$/;C26782
</commit_message>
<xml_diff>
--- a/TOneV2/Documents/BI Webconfig file.docx
+++ b/TOneV2/Documents/BI Webconfig file.docx
@@ -1713,19 +1713,7 @@
           <w:szCs w:val="19"/>
           <w:highlight w:val="white"/>
         </w:rPr>
-        <w:t>Conf</w:t>
-      </w:r>
-      <w:bookmarkStart w:id="0" w:name="_GoBack"/>
-      <w:bookmarkEnd w:id="0"/>
-      <w:r>
-        <w:rPr>
-          <w:rFonts w:ascii="Consolas" w:hAnsi="Consolas" w:cs="Consolas"/>
-          <w:color w:val="0000FF"/>
-          <w:sz w:val="19"/>
-          <w:szCs w:val="19"/>
-          <w:highlight w:val="white"/>
-        </w:rPr>
-        <w:t>igurationDBConnString</w:t>
+        <w:t>ConfigurationDBConnString</w:t>
       </w:r>
       <w:proofErr w:type="spellEnd"/>
       <w:r>
@@ -1922,6 +1910,371 @@
         </w:rPr>
         <w:t>/&gt;</w:t>
       </w:r>
+    </w:p>
+    <w:p>
+      <w:r>
+        <w:lastRenderedPageBreak/>
+        <w:t>Vanrise License</w:t>
+      </w:r>
+      <w:r>
+        <w:t>, license key similar to existing key in TOne</w:t>
+      </w:r>
+      <w:r>
+        <w:t>.</w:t>
+      </w:r>
+    </w:p>
+    <w:p>
+      <w:pPr>
+        <w:rPr>
+          <w:rFonts w:ascii="Consolas" w:hAnsi="Consolas" w:cs="Consolas"/>
+          <w:color w:val="0000FF"/>
+          <w:sz w:val="19"/>
+          <w:szCs w:val="19"/>
+        </w:rPr>
+      </w:pPr>
+      <w:r>
+        <w:rPr>
+          <w:rFonts w:ascii="Consolas" w:hAnsi="Consolas" w:cs="Consolas"/>
+          <w:color w:val="0000FF"/>
+          <w:sz w:val="19"/>
+          <w:szCs w:val="19"/>
+          <w:highlight w:val="white"/>
+        </w:rPr>
+        <w:t>&lt;</w:t>
+      </w:r>
+      <w:r>
+        <w:rPr>
+          <w:rFonts w:ascii="Consolas" w:hAnsi="Consolas" w:cs="Consolas"/>
+          <w:color w:val="A31515"/>
+          <w:sz w:val="19"/>
+          <w:szCs w:val="19"/>
+          <w:highlight w:val="white"/>
+        </w:rPr>
+        <w:t>add</w:t>
+      </w:r>
+      <w:r>
+        <w:rPr>
+          <w:rFonts w:ascii="Consolas" w:hAnsi="Consolas" w:cs="Consolas"/>
+          <w:color w:val="0000FF"/>
+          <w:sz w:val="19"/>
+          <w:szCs w:val="19"/>
+          <w:highlight w:val="white"/>
+        </w:rPr>
+        <w:t xml:space="preserve"> </w:t>
+      </w:r>
+      <w:r>
+        <w:rPr>
+          <w:rFonts w:ascii="Consolas" w:hAnsi="Consolas" w:cs="Consolas"/>
+          <w:color w:val="FF0000"/>
+          <w:sz w:val="19"/>
+          <w:szCs w:val="19"/>
+          <w:highlight w:val="white"/>
+        </w:rPr>
+        <w:t>key</w:t>
+      </w:r>
+      <w:r>
+        <w:rPr>
+          <w:rFonts w:ascii="Consolas" w:hAnsi="Consolas" w:cs="Consolas"/>
+          <w:color w:val="0000FF"/>
+          <w:sz w:val="19"/>
+          <w:szCs w:val="19"/>
+          <w:highlight w:val="white"/>
+        </w:rPr>
+        <w:t>=</w:t>
+      </w:r>
+      <w:r>
+        <w:rPr>
+          <w:rFonts w:ascii="Consolas" w:hAnsi="Consolas" w:cs="Consolas"/>
+          <w:color w:val="000000"/>
+          <w:sz w:val="19"/>
+          <w:szCs w:val="19"/>
+          <w:highlight w:val="white"/>
+        </w:rPr>
+        <w:t>"</w:t>
+      </w:r>
+      <w:r>
+        <w:rPr>
+          <w:rFonts w:ascii="Consolas" w:hAnsi="Consolas" w:cs="Consolas"/>
+          <w:color w:val="0000FF"/>
+          <w:sz w:val="19"/>
+          <w:szCs w:val="19"/>
+          <w:highlight w:val="white"/>
+        </w:rPr>
+        <w:t>Vanrise License</w:t>
+      </w:r>
+      <w:r>
+        <w:rPr>
+          <w:rFonts w:ascii="Consolas" w:hAnsi="Consolas" w:cs="Consolas"/>
+          <w:color w:val="000000"/>
+          <w:sz w:val="19"/>
+          <w:szCs w:val="19"/>
+          <w:highlight w:val="white"/>
+        </w:rPr>
+        <w:t>"</w:t>
+      </w:r>
+      <w:r>
+        <w:rPr>
+          <w:rFonts w:ascii="Consolas" w:hAnsi="Consolas" w:cs="Consolas"/>
+          <w:color w:val="0000FF"/>
+          <w:sz w:val="19"/>
+          <w:szCs w:val="19"/>
+          <w:highlight w:val="white"/>
+        </w:rPr>
+        <w:t xml:space="preserve"> </w:t>
+      </w:r>
+      <w:r>
+        <w:rPr>
+          <w:rFonts w:ascii="Consolas" w:hAnsi="Consolas" w:cs="Consolas"/>
+          <w:color w:val="FF0000"/>
+          <w:sz w:val="19"/>
+          <w:szCs w:val="19"/>
+          <w:highlight w:val="white"/>
+        </w:rPr>
+        <w:t>value</w:t>
+      </w:r>
+      <w:r>
+        <w:rPr>
+          <w:rFonts w:ascii="Consolas" w:hAnsi="Consolas" w:cs="Consolas"/>
+          <w:color w:val="0000FF"/>
+          <w:sz w:val="19"/>
+          <w:szCs w:val="19"/>
+          <w:highlight w:val="white"/>
+        </w:rPr>
+        <w:t>=</w:t>
+      </w:r>
+      <w:r>
+        <w:rPr>
+          <w:rFonts w:ascii="Consolas" w:hAnsi="Consolas" w:cs="Consolas"/>
+          <w:color w:val="000000"/>
+          <w:sz w:val="19"/>
+          <w:szCs w:val="19"/>
+          <w:highlight w:val="white"/>
+        </w:rPr>
+        <w:t>"</w:t>
+      </w:r>
+      <w:r>
+        <w:rPr>
+          <w:rFonts w:ascii="Consolas" w:hAnsi="Consolas" w:cs="Consolas"/>
+          <w:color w:val="0000FF"/>
+          <w:sz w:val="19"/>
+          <w:szCs w:val="19"/>
+          <w:highlight w:val="white"/>
+        </w:rPr>
+        <w:t>28-22-92-DB-92-8B-8A-DE-78-FD-95-85-7B-E3-E8-19:</w:t>
+      </w:r>
+      <w:proofErr w:type="gramStart"/>
+      <w:r>
+        <w:rPr>
+          <w:rFonts w:ascii="Consolas" w:hAnsi="Consolas" w:cs="Consolas"/>
+          <w:color w:val="0000FF"/>
+          <w:sz w:val="19"/>
+          <w:szCs w:val="19"/>
+          <w:highlight w:val="white"/>
+        </w:rPr>
+        <w:t>:=</w:t>
+      </w:r>
+      <w:proofErr w:type="gramEnd"/>
+      <w:r>
+        <w:rPr>
+          <w:rFonts w:ascii="Consolas" w:hAnsi="Consolas" w:cs="Consolas"/>
+          <w:color w:val="0000FF"/>
+          <w:sz w:val="19"/>
+          <w:szCs w:val="19"/>
+          <w:highlight w:val="white"/>
+        </w:rPr>
+        <w:t>=wMwkDM5EDMyMDM5ATNxAjM:kVGdwlncj5WR09mT</w:t>
+      </w:r>
+      <w:r>
+        <w:rPr>
+          <w:rFonts w:ascii="Consolas" w:hAnsi="Consolas" w:cs="Consolas"/>
+          <w:color w:val="000000"/>
+          <w:sz w:val="19"/>
+          <w:szCs w:val="19"/>
+          <w:highlight w:val="white"/>
+        </w:rPr>
+        <w:t>"</w:t>
+      </w:r>
+      <w:r>
+        <w:rPr>
+          <w:rFonts w:ascii="Consolas" w:hAnsi="Consolas" w:cs="Consolas"/>
+          <w:color w:val="0000FF"/>
+          <w:sz w:val="19"/>
+          <w:szCs w:val="19"/>
+          <w:highlight w:val="white"/>
+        </w:rPr>
+        <w:t>/&gt;</w:t>
+      </w:r>
+    </w:p>
+    <w:p>
+      <w:proofErr w:type="spellStart"/>
+      <w:r>
+        <w:t>EncryptionSecretKey</w:t>
+      </w:r>
+      <w:proofErr w:type="spellEnd"/>
+      <w:r>
+        <w:t xml:space="preserve">, technical configuration and should be updated later on. It shouldn’t be </w:t>
+      </w:r>
+      <w:proofErr w:type="gramStart"/>
+      <w:r>
+        <w:t>changed .</w:t>
+      </w:r>
+      <w:proofErr w:type="gramEnd"/>
+    </w:p>
+    <w:p>
+      <w:r>
+        <w:rPr>
+          <w:rFonts w:ascii="Consolas" w:hAnsi="Consolas" w:cs="Consolas"/>
+          <w:color w:val="0000FF"/>
+          <w:sz w:val="19"/>
+          <w:szCs w:val="19"/>
+          <w:highlight w:val="white"/>
+        </w:rPr>
+        <w:t>&lt;</w:t>
+      </w:r>
+      <w:r>
+        <w:rPr>
+          <w:rFonts w:ascii="Consolas" w:hAnsi="Consolas" w:cs="Consolas"/>
+          <w:color w:val="A31515"/>
+          <w:sz w:val="19"/>
+          <w:szCs w:val="19"/>
+          <w:highlight w:val="white"/>
+        </w:rPr>
+        <w:t>add</w:t>
+      </w:r>
+      <w:r>
+        <w:rPr>
+          <w:rFonts w:ascii="Consolas" w:hAnsi="Consolas" w:cs="Consolas"/>
+          <w:color w:val="0000FF"/>
+          <w:sz w:val="19"/>
+          <w:szCs w:val="19"/>
+          <w:highlight w:val="white"/>
+        </w:rPr>
+        <w:t xml:space="preserve"> </w:t>
+      </w:r>
+      <w:r>
+        <w:rPr>
+          <w:rFonts w:ascii="Consolas" w:hAnsi="Consolas" w:cs="Consolas"/>
+          <w:color w:val="FF0000"/>
+          <w:sz w:val="19"/>
+          <w:szCs w:val="19"/>
+          <w:highlight w:val="white"/>
+        </w:rPr>
+        <w:t>key</w:t>
+      </w:r>
+      <w:r>
+        <w:rPr>
+          <w:rFonts w:ascii="Consolas" w:hAnsi="Consolas" w:cs="Consolas"/>
+          <w:color w:val="0000FF"/>
+          <w:sz w:val="19"/>
+          <w:szCs w:val="19"/>
+          <w:highlight w:val="white"/>
+        </w:rPr>
+        <w:t>=</w:t>
+      </w:r>
+      <w:r>
+        <w:rPr>
+          <w:rFonts w:ascii="Consolas" w:hAnsi="Consolas" w:cs="Consolas"/>
+          <w:color w:val="000000"/>
+          <w:sz w:val="19"/>
+          <w:szCs w:val="19"/>
+          <w:highlight w:val="white"/>
+        </w:rPr>
+        <w:t>"</w:t>
+      </w:r>
+      <w:proofErr w:type="spellStart"/>
+      <w:r>
+        <w:rPr>
+          <w:rFonts w:ascii="Consolas" w:hAnsi="Consolas" w:cs="Consolas"/>
+          <w:color w:val="0000FF"/>
+          <w:sz w:val="19"/>
+          <w:szCs w:val="19"/>
+          <w:highlight w:val="white"/>
+        </w:rPr>
+        <w:t>EncryptionSecretKey</w:t>
+      </w:r>
+      <w:proofErr w:type="spellEnd"/>
+      <w:r>
+        <w:rPr>
+          <w:rFonts w:ascii="Consolas" w:hAnsi="Consolas" w:cs="Consolas"/>
+          <w:color w:val="000000"/>
+          <w:sz w:val="19"/>
+          <w:szCs w:val="19"/>
+          <w:highlight w:val="white"/>
+        </w:rPr>
+        <w:t>"</w:t>
+      </w:r>
+      <w:r>
+        <w:rPr>
+          <w:rFonts w:ascii="Consolas" w:hAnsi="Consolas" w:cs="Consolas"/>
+          <w:color w:val="0000FF"/>
+          <w:sz w:val="19"/>
+          <w:szCs w:val="19"/>
+          <w:highlight w:val="white"/>
+        </w:rPr>
+        <w:t xml:space="preserve"> </w:t>
+      </w:r>
+      <w:r>
+        <w:rPr>
+          <w:rFonts w:ascii="Consolas" w:hAnsi="Consolas" w:cs="Consolas"/>
+          <w:color w:val="FF0000"/>
+          <w:sz w:val="19"/>
+          <w:szCs w:val="19"/>
+          <w:highlight w:val="white"/>
+        </w:rPr>
+        <w:t>value</w:t>
+      </w:r>
+      <w:r>
+        <w:rPr>
+          <w:rFonts w:ascii="Consolas" w:hAnsi="Consolas" w:cs="Consolas"/>
+          <w:color w:val="0000FF"/>
+          <w:sz w:val="19"/>
+          <w:szCs w:val="19"/>
+          <w:highlight w:val="white"/>
+        </w:rPr>
+        <w:t>=</w:t>
+      </w:r>
+      <w:r>
+        <w:rPr>
+          <w:rFonts w:ascii="Consolas" w:hAnsi="Consolas" w:cs="Consolas"/>
+          <w:color w:val="000000"/>
+          <w:sz w:val="19"/>
+          <w:szCs w:val="19"/>
+          <w:highlight w:val="white"/>
+        </w:rPr>
+        <w:t>"</w:t>
+      </w:r>
+      <w:r>
+        <w:rPr>
+          <w:rFonts w:ascii="Consolas" w:hAnsi="Consolas" w:cs="Consolas"/>
+          <w:color w:val="0000FF"/>
+          <w:sz w:val="19"/>
+          <w:szCs w:val="19"/>
+          <w:highlight w:val="white"/>
+        </w:rPr>
+        <w:t>V@nR!se-Se6r3t</w:t>
+      </w:r>
+      <w:r>
+        <w:rPr>
+          <w:rFonts w:ascii="Consolas" w:hAnsi="Consolas" w:cs="Consolas"/>
+          <w:color w:val="000000"/>
+          <w:sz w:val="19"/>
+          <w:szCs w:val="19"/>
+          <w:highlight w:val="white"/>
+        </w:rPr>
+        <w:t>"</w:t>
+      </w:r>
+      <w:r>
+        <w:rPr>
+          <w:rFonts w:ascii="Consolas" w:hAnsi="Consolas" w:cs="Consolas"/>
+          <w:color w:val="0000FF"/>
+          <w:sz w:val="19"/>
+          <w:szCs w:val="19"/>
+          <w:highlight w:val="white"/>
+        </w:rPr>
+        <w:t>/&gt;</w:t>
+      </w:r>
+      <w:bookmarkStart w:id="0" w:name="_GoBack"/>
+      <w:bookmarkEnd w:id="0"/>
     </w:p>
     <w:sectPr>
       <w:pgSz w:w="12240" w:h="15840"/>

</xml_diff>